<commit_message>
05/09/19 Ahora con mas progreso
</commit_message>
<xml_diff>
--- a/consignas.docx
+++ b/consignas.docx
@@ -313,15 +313,16 @@
         <w:ind w:left="-16"/>
         <w:rPr>
           <w:rFonts w:ascii="Roboto" w:eastAsia="Times New Roman" w:hAnsi="Roboto" w:cs="Times New Roman"/>
-          <w:color w:val="666666"/>
-        </w:rPr>
-      </w:pPr>
-      <w:r>
-        <w:rPr>
-          <w:rFonts w:ascii="Roboto" w:eastAsia="Times New Roman" w:hAnsi="Roboto" w:cs="Times New Roman"/>
-          <w:color w:val="FFFFFF"/>
+          <w:color w:val="FF0000"/>
+        </w:rPr>
+      </w:pPr>
+      <w:r>
+        <w:rPr>
+          <w:rFonts w:ascii="Roboto" w:eastAsia="Times New Roman" w:hAnsi="Roboto" w:cs="Times New Roman"/>
+          <w:color w:val="FF0000"/>
           <w:sz w:val="24"/>
           <w:szCs w:val="24"/>
+          <w:highlight w:val="blue"/>
         </w:rPr>
         <w:t xml:space="preserve">Para </w:t>
       </w:r>
@@ -329,9 +330,10 @@
       <w:r>
         <w:rPr>
           <w:rFonts w:ascii="Roboto" w:eastAsia="Times New Roman" w:hAnsi="Roboto" w:cs="Times New Roman"/>
-          <w:color w:val="FFFFFF"/>
+          <w:color w:val="FF0000"/>
           <w:sz w:val="24"/>
           <w:szCs w:val="24"/>
+          <w:highlight w:val="blue"/>
         </w:rPr>
         <w:t>todos !</w:t>
       </w:r>
@@ -398,6 +400,28 @@
         </w:rPr>
         <w:t>Home - Con información general del proyecto</w:t>
       </w:r>
+      <w:r>
+        <w:rPr>
+          <w:rFonts w:ascii="Roboto" w:eastAsia="Times New Roman" w:hAnsi="Roboto" w:cs="Times New Roman"/>
+          <w:color w:val="666666"/>
+        </w:rPr>
+        <w:tab/>
+      </w:r>
+      <w:r>
+        <w:rPr>
+          <w:rFonts w:ascii="Roboto" w:eastAsia="Times New Roman" w:hAnsi="Roboto" w:cs="Times New Roman"/>
+          <w:color w:val="666666"/>
+        </w:rPr>
+        <w:tab/>
+      </w:r>
+      <w:r>
+        <w:rPr>
+          <w:rFonts w:ascii="Roboto" w:eastAsia="Times New Roman" w:hAnsi="Roboto" w:cs="Times New Roman"/>
+          <w:color w:val="666666"/>
+        </w:rPr>
+        <w:tab/>
+        <w:t>X</w:t>
+      </w:r>
     </w:p>
     <w:p>
       <w:pPr>
@@ -418,6 +442,42 @@
         </w:rPr>
         <w:t>F.A.Q. - Preguntas frecuentes</w:t>
       </w:r>
+      <w:r>
+        <w:rPr>
+          <w:rFonts w:ascii="Roboto" w:eastAsia="Times New Roman" w:hAnsi="Roboto" w:cs="Times New Roman"/>
+          <w:color w:val="666666"/>
+        </w:rPr>
+        <w:tab/>
+      </w:r>
+      <w:r>
+        <w:rPr>
+          <w:rFonts w:ascii="Roboto" w:eastAsia="Times New Roman" w:hAnsi="Roboto" w:cs="Times New Roman"/>
+          <w:color w:val="666666"/>
+        </w:rPr>
+        <w:tab/>
+      </w:r>
+      <w:r>
+        <w:rPr>
+          <w:rFonts w:ascii="Roboto" w:eastAsia="Times New Roman" w:hAnsi="Roboto" w:cs="Times New Roman"/>
+          <w:color w:val="666666"/>
+        </w:rPr>
+        <w:tab/>
+      </w:r>
+      <w:r>
+        <w:rPr>
+          <w:rFonts w:ascii="Roboto" w:eastAsia="Times New Roman" w:hAnsi="Roboto" w:cs="Times New Roman"/>
+          <w:color w:val="666666"/>
+        </w:rPr>
+        <w:tab/>
+      </w:r>
+      <w:r>
+        <w:rPr>
+          <w:rFonts w:ascii="Roboto" w:eastAsia="Times New Roman" w:hAnsi="Roboto" w:cs="Times New Roman"/>
+          <w:color w:val="666666"/>
+        </w:rPr>
+        <w:tab/>
+        <w:t>X</w:t>
+      </w:r>
     </w:p>
     <w:p>
       <w:pPr>
@@ -438,6 +498,21 @@
         </w:rPr>
         <w:t>Formulario de Registro - Visual, pero no funcional</w:t>
       </w:r>
+      <w:r>
+        <w:rPr>
+          <w:rFonts w:ascii="Roboto" w:eastAsia="Times New Roman" w:hAnsi="Roboto" w:cs="Times New Roman"/>
+          <w:color w:val="666666"/>
+        </w:rPr>
+        <w:tab/>
+      </w:r>
+      <w:r>
+        <w:rPr>
+          <w:rFonts w:ascii="Roboto" w:eastAsia="Times New Roman" w:hAnsi="Roboto" w:cs="Times New Roman"/>
+          <w:color w:val="666666"/>
+        </w:rPr>
+        <w:tab/>
+        <w:t>X</w:t>
+      </w:r>
     </w:p>
     <w:p>
       <w:pPr>
@@ -474,6 +549,21 @@
         </w:rPr>
         <w:t xml:space="preserve"> - Visual, pero no funcional</w:t>
       </w:r>
+      <w:r>
+        <w:rPr>
+          <w:rFonts w:ascii="Roboto" w:eastAsia="Times New Roman" w:hAnsi="Roboto" w:cs="Times New Roman"/>
+          <w:color w:val="666666"/>
+        </w:rPr>
+        <w:tab/>
+      </w:r>
+      <w:r>
+        <w:rPr>
+          <w:rFonts w:ascii="Roboto" w:eastAsia="Times New Roman" w:hAnsi="Roboto" w:cs="Times New Roman"/>
+          <w:color w:val="666666"/>
+        </w:rPr>
+        <w:tab/>
+        <w:t>X</w:t>
+      </w:r>
     </w:p>
     <w:p>
       <w:pPr>
@@ -494,6 +584,21 @@
         </w:rPr>
         <w:t>Formulario de Contacto - Visual, pero no funcional</w:t>
       </w:r>
+      <w:r>
+        <w:rPr>
+          <w:rFonts w:ascii="Roboto" w:eastAsia="Times New Roman" w:hAnsi="Roboto" w:cs="Times New Roman"/>
+          <w:color w:val="666666"/>
+        </w:rPr>
+        <w:tab/>
+      </w:r>
+      <w:r>
+        <w:rPr>
+          <w:rFonts w:ascii="Roboto" w:eastAsia="Times New Roman" w:hAnsi="Roboto" w:cs="Times New Roman"/>
+          <w:color w:val="666666"/>
+        </w:rPr>
+        <w:tab/>
+        <w:t>X</w:t>
+      </w:r>
     </w:p>
     <w:p>
       <w:pPr>
@@ -514,6 +619,55 @@
         </w:rPr>
         <w:t>Perfil de Usuario</w:t>
       </w:r>
+      <w:r>
+        <w:rPr>
+          <w:rFonts w:ascii="Roboto" w:eastAsia="Times New Roman" w:hAnsi="Roboto" w:cs="Times New Roman"/>
+          <w:color w:val="666666"/>
+        </w:rPr>
+        <w:tab/>
+      </w:r>
+      <w:r>
+        <w:rPr>
+          <w:rFonts w:ascii="Roboto" w:eastAsia="Times New Roman" w:hAnsi="Roboto" w:cs="Times New Roman"/>
+          <w:color w:val="666666"/>
+        </w:rPr>
+        <w:tab/>
+      </w:r>
+      <w:r>
+        <w:rPr>
+          <w:rFonts w:ascii="Roboto" w:eastAsia="Times New Roman" w:hAnsi="Roboto" w:cs="Times New Roman"/>
+          <w:color w:val="666666"/>
+        </w:rPr>
+        <w:tab/>
+      </w:r>
+      <w:r>
+        <w:rPr>
+          <w:rFonts w:ascii="Roboto" w:eastAsia="Times New Roman" w:hAnsi="Roboto" w:cs="Times New Roman"/>
+          <w:color w:val="666666"/>
+        </w:rPr>
+        <w:tab/>
+      </w:r>
+      <w:r>
+        <w:rPr>
+          <w:rFonts w:ascii="Roboto" w:eastAsia="Times New Roman" w:hAnsi="Roboto" w:cs="Times New Roman"/>
+          <w:color w:val="666666"/>
+        </w:rPr>
+        <w:tab/>
+      </w:r>
+      <w:r>
+        <w:rPr>
+          <w:rFonts w:ascii="Roboto" w:eastAsia="Times New Roman" w:hAnsi="Roboto" w:cs="Times New Roman"/>
+          <w:color w:val="666666"/>
+        </w:rPr>
+        <w:tab/>
+      </w:r>
+      <w:r>
+        <w:rPr>
+          <w:rFonts w:ascii="Roboto" w:eastAsia="Times New Roman" w:hAnsi="Roboto" w:cs="Times New Roman"/>
+          <w:color w:val="666666"/>
+        </w:rPr>
+        <w:t>X</w:t>
+      </w:r>
     </w:p>
     <w:p>
       <w:pPr>
@@ -521,15 +675,16 @@
         <w:ind w:left="-16"/>
         <w:rPr>
           <w:rFonts w:ascii="Roboto" w:eastAsia="Times New Roman" w:hAnsi="Roboto" w:cs="Times New Roman"/>
-          <w:color w:val="666666"/>
-        </w:rPr>
-      </w:pPr>
-      <w:r>
-        <w:rPr>
-          <w:rFonts w:ascii="Roboto" w:eastAsia="Times New Roman" w:hAnsi="Roboto" w:cs="Times New Roman"/>
-          <w:color w:val="FFFFFF"/>
+          <w:color w:val="FF0000"/>
+        </w:rPr>
+      </w:pPr>
+      <w:r>
+        <w:rPr>
+          <w:rFonts w:ascii="Roboto" w:eastAsia="Times New Roman" w:hAnsi="Roboto" w:cs="Times New Roman"/>
+          <w:color w:val="FF0000"/>
           <w:sz w:val="24"/>
           <w:szCs w:val="24"/>
+          <w:highlight w:val="blue"/>
         </w:rPr>
         <w:t>Para el catálogo de productos (e-</w:t>
       </w:r>
@@ -537,9 +692,10 @@
       <w:r>
         <w:rPr>
           <w:rFonts w:ascii="Roboto" w:eastAsia="Times New Roman" w:hAnsi="Roboto" w:cs="Times New Roman"/>
-          <w:color w:val="FFFFFF"/>
+          <w:color w:val="FF0000"/>
           <w:sz w:val="24"/>
           <w:szCs w:val="24"/>
+          <w:highlight w:val="blue"/>
         </w:rPr>
         <w:t>commerce</w:t>
       </w:r>
@@ -547,9 +703,10 @@
       <w:r>
         <w:rPr>
           <w:rFonts w:ascii="Roboto" w:eastAsia="Times New Roman" w:hAnsi="Roboto" w:cs="Times New Roman"/>
-          <w:color w:val="FFFFFF"/>
+          <w:color w:val="FF0000"/>
           <w:sz w:val="24"/>
           <w:szCs w:val="24"/>
+          <w:highlight w:val="blue"/>
         </w:rPr>
         <w:t>)</w:t>
       </w:r>
@@ -639,15 +796,16 @@
         <w:jc w:val="both"/>
         <w:rPr>
           <w:rFonts w:ascii="Roboto" w:eastAsia="Times New Roman" w:hAnsi="Roboto" w:cs="Times New Roman"/>
-          <w:color w:val="666666"/>
-        </w:rPr>
-      </w:pPr>
-      <w:r>
-        <w:rPr>
-          <w:rFonts w:ascii="Roboto" w:eastAsia="Times New Roman" w:hAnsi="Roboto" w:cs="Times New Roman"/>
-          <w:color w:val="FFFFFF"/>
+          <w:color w:val="FF0000"/>
+        </w:rPr>
+      </w:pPr>
+      <w:r>
+        <w:rPr>
+          <w:rFonts w:ascii="Roboto" w:eastAsia="Times New Roman" w:hAnsi="Roboto" w:cs="Times New Roman"/>
+          <w:color w:val="FF0000"/>
           <w:sz w:val="24"/>
           <w:szCs w:val="24"/>
+          <w:highlight w:val="blue"/>
         </w:rPr>
         <w:t>Para la Red Social</w:t>
       </w:r>
@@ -751,6 +909,7 @@
           <w:color w:val="FFFFFF"/>
           <w:sz w:val="24"/>
           <w:szCs w:val="24"/>
+          <w:highlight w:val="blue"/>
         </w:rPr>
         <w:lastRenderedPageBreak/>
         <w:t>Para el juego de preguntas y respuestas</w:t>
@@ -844,6 +1003,7 @@
         <w:rPr>
           <w:rFonts w:ascii="Roboto" w:eastAsia="Times New Roman" w:hAnsi="Roboto" w:cs="Times New Roman"/>
           <w:color w:val="666666"/>
+          <w:u w:val="single"/>
         </w:rPr>
       </w:pPr>
       <w:r>
@@ -1073,7 +1233,7 @@
         <w:ind w:left="720" w:hanging="360"/>
       </w:pPr>
     </w:lvl>
-    <w:lvl w:ilvl="1" w:tentative="1">
+    <w:lvl w:ilvl="1">
       <w:start w:val="1"/>
       <w:numFmt w:val="decimal"/>
       <w:lvlText w:val="%2."/>

</xml_diff>